<commit_message>
made changes to the script
.
</commit_message>
<xml_diff>
--- a/Week 6/Video/Script Video.docx
+++ b/Week 6/Video/Script Video.docx
@@ -7,405 +7,362 @@
         <w:pStyle w:val="Geenafstand"/>
       </w:pPr>
       <w:r>
-        <w:t>Script video:</w:t>
-      </w:r>
-    </w:p>
-    <w:p>
-      <w:pPr>
-        <w:pStyle w:val="Geenafstand"/>
-      </w:pPr>
-    </w:p>
-    <w:p>
-      <w:pPr>
-        <w:pStyle w:val="Geenafstand"/>
-        <w:rPr>
-          <w:lang w:val="en-GB"/>
-        </w:rPr>
-      </w:pPr>
-      <w:proofErr w:type="spellStart"/>
-      <w:r>
-        <w:rPr>
-          <w:lang w:val="en-GB"/>
-        </w:rPr>
-        <w:t>Color</w:t>
-      </w:r>
-      <w:proofErr w:type="spellEnd"/>
-      <w:r>
-        <w:rPr>
-          <w:lang w:val="en-GB"/>
-        </w:rPr>
-        <w:t xml:space="preserve"> theme: Dark blue, Black, White, Yellow</w:t>
-      </w:r>
-    </w:p>
-    <w:p>
-      <w:pPr>
-        <w:pStyle w:val="Geenafstand"/>
-        <w:rPr>
-          <w:lang w:val="en-GB"/>
-        </w:rPr>
-      </w:pPr>
-    </w:p>
-    <w:p>
-      <w:pPr>
-        <w:pStyle w:val="Geenafstand"/>
-      </w:pPr>
-      <w:r>
-        <w:t xml:space="preserve">Scene 1 </w:t>
-      </w:r>
-      <w:proofErr w:type="spellStart"/>
-      <w:r>
-        <w:t>title</w:t>
-      </w:r>
-      <w:proofErr w:type="spellEnd"/>
-      <w:r>
+        <w:t>Commercial video:</w:t>
+      </w:r>
+    </w:p>
+    <w:p>
+      <w:pPr>
+        <w:pStyle w:val="Geenafstand"/>
+      </w:pPr>
+    </w:p>
+    <w:p>
+      <w:pPr>
+        <w:pStyle w:val="Geenafstand"/>
+      </w:pPr>
+      <w:r>
+        <w:t>Scene 1:</w:t>
+      </w:r>
+    </w:p>
+    <w:p>
+      <w:pPr>
+        <w:pStyle w:val="Geenafstand"/>
+      </w:pPr>
+    </w:p>
+    <w:p>
+      <w:pPr>
+        <w:pStyle w:val="Geenafstand"/>
+        <w:rPr>
+          <w:lang w:val="en-GB"/>
+        </w:rPr>
+      </w:pPr>
+      <w:r>
+        <w:rPr>
+          <w:lang w:val="en-GB"/>
+        </w:rPr>
+        <w:t xml:space="preserve">Video starts </w:t>
+      </w:r>
+      <w:r>
+        <w:rPr>
+          <w:lang w:val="en-GB"/>
+        </w:rPr>
+        <w:t>with a shot of someone that is sitting in the train. The person is cl</w:t>
+      </w:r>
+      <w:r>
+        <w:rPr>
+          <w:lang w:val="en-GB"/>
+        </w:rPr>
+        <w:t>early bored. This person puts on some headphones and starts listening to music.</w:t>
+      </w:r>
+    </w:p>
+    <w:p>
+      <w:pPr>
+        <w:pStyle w:val="Geenafstand"/>
+        <w:rPr>
+          <w:lang w:val="en-GB"/>
+        </w:rPr>
+      </w:pPr>
+    </w:p>
+    <w:p>
+      <w:pPr>
+        <w:pStyle w:val="Geenafstand"/>
+        <w:rPr>
+          <w:lang w:val="en-GB"/>
+        </w:rPr>
+      </w:pPr>
+      <w:r>
+        <w:rPr>
+          <w:lang w:val="en-GB"/>
+        </w:rPr>
+        <w:t>At this point some soft music starts playing and a voiceover begins: Does this seem familiar to you? You are going to or from work, school or home and while sitting in the train you have nothing to do?</w:t>
+      </w:r>
+    </w:p>
+    <w:p>
+      <w:pPr>
+        <w:pStyle w:val="Geenafstand"/>
+        <w:rPr>
+          <w:lang w:val="en-GB"/>
+        </w:rPr>
+      </w:pPr>
+    </w:p>
+    <w:p>
+      <w:pPr>
+        <w:pStyle w:val="Geenafstand"/>
+        <w:rPr>
+          <w:lang w:val="en-GB"/>
+        </w:rPr>
+      </w:pPr>
+      <w:r>
+        <w:rPr>
+          <w:lang w:val="en-GB"/>
+        </w:rPr>
+        <w:t>Well not anymore!</w:t>
+      </w:r>
+    </w:p>
+    <w:p>
+      <w:pPr>
+        <w:pStyle w:val="Geenafstand"/>
+        <w:rPr>
+          <w:lang w:val="en-GB"/>
+        </w:rPr>
+      </w:pPr>
+    </w:p>
+    <w:p>
+      <w:pPr>
+        <w:pStyle w:val="Geenafstand"/>
+        <w:rPr>
+          <w:lang w:val="en-GB"/>
+        </w:rPr>
+      </w:pPr>
+      <w:r>
+        <w:rPr>
+          <w:lang w:val="en-GB"/>
+        </w:rPr>
+        <w:t>Shot fades to black and music fades out.</w:t>
+      </w:r>
+    </w:p>
+    <w:p>
+      <w:pPr>
+        <w:pStyle w:val="Geenafstand"/>
+        <w:rPr>
+          <w:lang w:val="en-GB"/>
+        </w:rPr>
+      </w:pPr>
+    </w:p>
+    <w:p>
+      <w:pPr>
+        <w:pStyle w:val="Geenafstand"/>
+        <w:rPr>
+          <w:lang w:val="en-GB"/>
+        </w:rPr>
+      </w:pPr>
+      <w:r>
+        <w:rPr>
+          <w:lang w:val="en-GB"/>
+        </w:rPr>
+        <w:t>Scene 2:</w:t>
+      </w:r>
+    </w:p>
+    <w:p>
+      <w:pPr>
+        <w:pStyle w:val="Geenafstand"/>
+        <w:rPr>
+          <w:lang w:val="en-GB"/>
+        </w:rPr>
+      </w:pPr>
+    </w:p>
+    <w:p>
+      <w:pPr>
+        <w:pStyle w:val="Geenafstand"/>
+        <w:rPr>
+          <w:lang w:val="en-GB"/>
+        </w:rPr>
+      </w:pPr>
+      <w:r>
+        <w:rPr>
+          <w:lang w:val="en-GB"/>
+        </w:rPr>
+        <w:t xml:space="preserve">Scene 2 starts with 2 people (1 of the people is the person from scene 1) sitting in the train they are sitting close to each other. They get out their phones and start up the app. They are having fun while playing the app. Exciting music starts playing and the voiceover starts again: This new app makes your traveling experience more fun! </w:t>
+      </w:r>
+      <w:r>
+        <w:rPr>
+          <w:lang w:val="en-GB"/>
+        </w:rPr>
+        <w:t>Login with Facebook and c</w:t>
+      </w:r>
+      <w:r>
+        <w:rPr>
+          <w:lang w:val="en-GB"/>
+        </w:rPr>
+        <w:t>onnect with other t</w:t>
+      </w:r>
+      <w:r>
+        <w:rPr>
+          <w:lang w:val="en-GB"/>
+        </w:rPr>
+        <w:t>ravellers. W</w:t>
+      </w:r>
+      <w:r>
+        <w:rPr>
+          <w:lang w:val="en-GB"/>
+        </w:rPr>
+        <w:t>ork together to solve a</w:t>
+      </w:r>
+      <w:r>
+        <w:rPr>
+          <w:lang w:val="en-GB"/>
+        </w:rPr>
+        <w:t xml:space="preserve"> fast</w:t>
+      </w:r>
+      <w:r>
+        <w:rPr>
+          <w:lang w:val="en-GB"/>
+        </w:rPr>
+        <w:t xml:space="preserve"> mini-game as soon as possible and to score the maximum amount of points!</w:t>
+      </w:r>
+    </w:p>
+    <w:p>
+      <w:pPr>
+        <w:pStyle w:val="Geenafstand"/>
+        <w:rPr>
+          <w:lang w:val="en-GB"/>
+        </w:rPr>
+      </w:pPr>
+      <w:r>
+        <w:rPr>
+          <w:lang w:val="en-GB"/>
+        </w:rPr>
+        <w:br/>
+        <w:t xml:space="preserve">Video shows leader board. Voiceover: Get high scores and get your names on the leader board, earn point! </w:t>
+      </w:r>
+    </w:p>
+    <w:p>
+      <w:pPr>
+        <w:pStyle w:val="Geenafstand"/>
+        <w:rPr>
+          <w:lang w:val="en-GB"/>
+        </w:rPr>
+      </w:pPr>
+    </w:p>
+    <w:p>
+      <w:pPr>
+        <w:pStyle w:val="Geenafstand"/>
+        <w:rPr>
+          <w:lang w:val="en-GB"/>
+        </w:rPr>
+      </w:pPr>
+      <w:r>
+        <w:rPr>
+          <w:lang w:val="en-GB"/>
+        </w:rPr>
+        <w:t>Scene 3:</w:t>
+      </w:r>
+    </w:p>
+    <w:p>
+      <w:pPr>
+        <w:pStyle w:val="Geenafstand"/>
+        <w:rPr>
+          <w:lang w:val="en-GB"/>
+        </w:rPr>
+      </w:pPr>
+    </w:p>
+    <w:p>
+      <w:pPr>
+        <w:pStyle w:val="Geenafstand"/>
+        <w:rPr>
+          <w:lang w:val="en-GB"/>
+        </w:rPr>
+      </w:pPr>
+      <w:r>
+        <w:rPr>
+          <w:lang w:val="en-GB"/>
+        </w:rPr>
+        <w:t xml:space="preserve">Video shows someone getting a coffee at an automated machine. Voiceover: Use your points to get yourself a free drink, get coupons for restaurants and other recreational places! You can even win exclusive  tickets for events and travels! </w:t>
+      </w:r>
+      <w:r>
+        <w:rPr>
+          <w:lang w:val="en-GB"/>
+        </w:rPr>
+        <w:t>And better yet! (Video turns to someone using their OV chip card.) Use your OV Chip Card for your payments!</w:t>
+      </w:r>
+    </w:p>
+    <w:p>
+      <w:pPr>
+        <w:pStyle w:val="Geenafstand"/>
+        <w:rPr>
+          <w:lang w:val="en-GB"/>
+        </w:rPr>
+      </w:pPr>
+    </w:p>
+    <w:p>
+      <w:pPr>
+        <w:pStyle w:val="Geenafstand"/>
+        <w:rPr>
+          <w:lang w:val="en-GB"/>
+        </w:rPr>
+      </w:pPr>
+      <w:r>
+        <w:rPr>
+          <w:lang w:val="en-GB"/>
+        </w:rPr>
+        <w:t>Video fades out.</w:t>
+      </w:r>
+    </w:p>
+    <w:p>
+      <w:pPr>
+        <w:pStyle w:val="Geenafstand"/>
+        <w:rPr>
+          <w:lang w:val="en-GB"/>
+        </w:rPr>
+      </w:pPr>
+    </w:p>
+    <w:p>
+      <w:pPr>
+        <w:pStyle w:val="Geenafstand"/>
+        <w:rPr>
+          <w:lang w:val="en-GB"/>
+        </w:rPr>
+      </w:pPr>
+      <w:r>
+        <w:rPr>
+          <w:lang w:val="en-GB"/>
+        </w:rPr>
+        <w:t>Scene 4</w:t>
+      </w:r>
+      <w:r>
+        <w:rPr>
+          <w:lang w:val="en-GB"/>
+        </w:rPr>
         <w:t>:</w:t>
       </w:r>
     </w:p>
     <w:p>
       <w:pPr>
         <w:pStyle w:val="Geenafstand"/>
-      </w:pPr>
-    </w:p>
-    <w:p>
-      <w:pPr>
-        <w:pStyle w:val="Geenafstand"/>
-        <w:rPr>
-          <w:lang w:val="en-GB"/>
-        </w:rPr>
-      </w:pPr>
-      <w:r>
-        <w:rPr>
-          <w:lang w:val="en-GB"/>
-        </w:rPr>
-        <w:t>Title card pops up: ‘Interactive travelling</w:t>
-      </w:r>
-      <w:r>
-        <w:rPr>
-          <w:lang w:val="en-GB"/>
-        </w:rPr>
-        <w:t>’</w:t>
-      </w:r>
-    </w:p>
-    <w:p>
-      <w:pPr>
-        <w:pStyle w:val="Geenafstand"/>
-        <w:rPr>
-          <w:lang w:val="en-GB"/>
-        </w:rPr>
-      </w:pPr>
-    </w:p>
-    <w:p>
-      <w:pPr>
-        <w:pStyle w:val="Geenafstand"/>
-        <w:rPr>
-          <w:lang w:val="en-GB"/>
-        </w:rPr>
-      </w:pPr>
-      <w:r>
-        <w:rPr>
-          <w:lang w:val="en-GB"/>
-        </w:rPr>
-        <w:t>Scene 2 problem statement:</w:t>
-      </w:r>
-    </w:p>
-    <w:p>
-      <w:pPr>
-        <w:pStyle w:val="Geenafstand"/>
-        <w:rPr>
-          <w:lang w:val="en-GB"/>
-        </w:rPr>
-      </w:pPr>
-    </w:p>
-    <w:p>
-      <w:pPr>
-        <w:pStyle w:val="Geenafstand"/>
-        <w:rPr>
-          <w:lang w:val="en-GB"/>
-        </w:rPr>
-      </w:pPr>
-      <w:r>
-        <w:rPr>
-          <w:lang w:val="en-GB"/>
-        </w:rPr>
-        <w:t>Title pops up: ‘Problem’</w:t>
-      </w:r>
-    </w:p>
-    <w:p>
-      <w:pPr>
-        <w:pStyle w:val="Geenafstand"/>
-        <w:rPr>
-          <w:lang w:val="en-GB"/>
-        </w:rPr>
-      </w:pPr>
-      <w:r>
-        <w:rPr>
-          <w:lang w:val="en-GB"/>
-        </w:rPr>
-        <w:t xml:space="preserve">Stats about traveling pop up: </w:t>
-      </w:r>
-    </w:p>
-    <w:p>
-      <w:pPr>
-        <w:pStyle w:val="Geenafstand"/>
-        <w:rPr>
-          <w:lang w:val="en-GB"/>
-        </w:rPr>
-      </w:pPr>
-      <w:r>
-        <w:rPr>
-          <w:lang w:val="en-GB"/>
-        </w:rPr>
-        <w:t>Animated graphs pop up according to the stats shown in the scene.</w:t>
-      </w:r>
-    </w:p>
-    <w:p>
-      <w:pPr>
-        <w:pStyle w:val="Geenafstand"/>
-        <w:rPr>
-          <w:lang w:val="en-GB"/>
-        </w:rPr>
-      </w:pPr>
-    </w:p>
-    <w:p>
-      <w:pPr>
-        <w:pStyle w:val="Geenafstand"/>
-        <w:rPr>
-          <w:lang w:val="en-GB"/>
-        </w:rPr>
-      </w:pPr>
-      <w:r>
-        <w:rPr>
-          <w:lang w:val="en-GB"/>
-        </w:rPr>
-        <w:t>Scene 3 Solution:</w:t>
-      </w:r>
-    </w:p>
-    <w:p>
-      <w:pPr>
-        <w:pStyle w:val="Geenafstand"/>
-        <w:rPr>
-          <w:lang w:val="en-GB"/>
-        </w:rPr>
-      </w:pPr>
-    </w:p>
-    <w:p>
-      <w:pPr>
-        <w:pStyle w:val="Geenafstand"/>
-        <w:rPr>
-          <w:lang w:val="en-GB"/>
-        </w:rPr>
-      </w:pPr>
-      <w:r>
-        <w:rPr>
-          <w:lang w:val="en-GB"/>
-        </w:rPr>
-        <w:t>Text pops up: So we started to think of an app.</w:t>
-      </w:r>
-    </w:p>
-    <w:p>
-      <w:pPr>
-        <w:pStyle w:val="Geenafstand"/>
-        <w:rPr>
-          <w:lang w:val="en-GB"/>
-        </w:rPr>
-      </w:pPr>
-      <w:r>
-        <w:rPr>
-          <w:lang w:val="en-GB"/>
-        </w:rPr>
-        <w:t>Boxes pop up showing main goals: 1. Connecting travellers. 2. Gamify  transport. 3. Make traveling fun.</w:t>
-      </w:r>
-    </w:p>
-    <w:p>
-      <w:pPr>
-        <w:pStyle w:val="Geenafstand"/>
-        <w:rPr>
-          <w:lang w:val="en-GB"/>
-        </w:rPr>
-      </w:pPr>
-    </w:p>
-    <w:p>
-      <w:pPr>
-        <w:pStyle w:val="Geenafstand"/>
-        <w:rPr>
-          <w:lang w:val="en-GB"/>
-        </w:rPr>
-      </w:pPr>
-      <w:r>
-        <w:rPr>
-          <w:lang w:val="en-GB"/>
-        </w:rPr>
-        <w:t>Scene 4 elaboration how?:</w:t>
-      </w:r>
-    </w:p>
-    <w:p>
-      <w:pPr>
-        <w:pStyle w:val="Geenafstand"/>
-        <w:rPr>
-          <w:lang w:val="en-GB"/>
-        </w:rPr>
-      </w:pPr>
-    </w:p>
-    <w:p>
-      <w:pPr>
-        <w:pStyle w:val="Geenafstand"/>
-        <w:rPr>
-          <w:lang w:val="en-GB"/>
-        </w:rPr>
-      </w:pPr>
-      <w:r>
-        <w:rPr>
-          <w:lang w:val="en-GB"/>
-        </w:rPr>
-        <w:t xml:space="preserve">Title pops up: Work together with other travellers. </w:t>
-      </w:r>
-    </w:p>
-    <w:p>
-      <w:pPr>
-        <w:pStyle w:val="Geenafstand"/>
-        <w:rPr>
-          <w:lang w:val="en-GB"/>
-        </w:rPr>
-      </w:pPr>
-      <w:r>
-        <w:rPr>
-          <w:lang w:val="en-GB"/>
-        </w:rPr>
-        <w:t>Showcase of the game.</w:t>
-      </w:r>
-    </w:p>
-    <w:p>
-      <w:pPr>
-        <w:pStyle w:val="Geenafstand"/>
-        <w:rPr>
-          <w:lang w:val="en-GB"/>
-        </w:rPr>
-      </w:pPr>
-      <w:r>
-        <w:rPr>
-          <w:lang w:val="en-GB"/>
-        </w:rPr>
-        <w:t>Animation of high five.</w:t>
-      </w:r>
-    </w:p>
-    <w:p>
-      <w:pPr>
-        <w:pStyle w:val="Geenafstand"/>
-        <w:rPr>
-          <w:lang w:val="en-GB"/>
-        </w:rPr>
-      </w:pPr>
-    </w:p>
-    <w:p>
-      <w:pPr>
-        <w:pStyle w:val="Geenafstand"/>
-        <w:rPr>
-          <w:lang w:val="en-GB"/>
-        </w:rPr>
-      </w:pPr>
-      <w:r>
-        <w:rPr>
-          <w:lang w:val="en-GB"/>
-        </w:rPr>
-        <w:t>Scene 5 elaboration why?:</w:t>
-      </w:r>
-    </w:p>
-    <w:p>
-      <w:pPr>
-        <w:pStyle w:val="Geenafstand"/>
-        <w:rPr>
-          <w:lang w:val="en-GB"/>
-        </w:rPr>
-      </w:pPr>
-      <w:r>
-        <w:rPr>
-          <w:lang w:val="en-GB"/>
-        </w:rPr>
-        <w:t>Title pops up: Earn points and rewards.</w:t>
-      </w:r>
-    </w:p>
-    <w:p>
-      <w:pPr>
-        <w:pStyle w:val="Geenafstand"/>
-        <w:rPr>
-          <w:lang w:val="en-GB"/>
-        </w:rPr>
-      </w:pPr>
-      <w:r>
-        <w:rPr>
-          <w:lang w:val="en-GB"/>
-        </w:rPr>
-        <w:t>Present pops up with checkboxes these checkboxes state: Free drinks, Coupons for recreational places, Free train tickets.</w:t>
-      </w:r>
-    </w:p>
-    <w:p>
-      <w:pPr>
-        <w:pStyle w:val="Geenafstand"/>
-        <w:rPr>
-          <w:lang w:val="en-GB"/>
-        </w:rPr>
-      </w:pPr>
-    </w:p>
-    <w:p>
-      <w:pPr>
-        <w:pStyle w:val="Geenafstand"/>
-        <w:rPr>
-          <w:lang w:val="en-GB"/>
-        </w:rPr>
-      </w:pPr>
-      <w:r>
-        <w:rPr>
-          <w:lang w:val="en-GB"/>
-        </w:rPr>
-        <w:t>Scene 6</w:t>
-      </w:r>
-      <w:r>
-        <w:rPr>
-          <w:lang w:val="en-GB"/>
-        </w:rPr>
-        <w:t xml:space="preserve"> download the app:</w:t>
-      </w:r>
-    </w:p>
-    <w:p>
-      <w:pPr>
-        <w:pStyle w:val="Geenafstand"/>
-        <w:rPr>
-          <w:lang w:val="en-GB"/>
-        </w:rPr>
-      </w:pPr>
-      <w:r>
-        <w:rPr>
-          <w:lang w:val="en-GB"/>
-        </w:rPr>
-        <w:t>Phone pops up with app on it.</w:t>
-      </w:r>
-    </w:p>
-    <w:p>
-      <w:pPr>
-        <w:pStyle w:val="Geenafstand"/>
-        <w:rPr>
-          <w:lang w:val="en-GB"/>
-        </w:rPr>
-      </w:pPr>
-      <w:r>
-        <w:rPr>
-          <w:lang w:val="en-GB"/>
-        </w:rPr>
-        <w:t xml:space="preserve">Title pops up: Download </w:t>
-      </w:r>
-    </w:p>
-    <w:p>
-      <w:pPr>
-        <w:pStyle w:val="Geenafstand"/>
-        <w:rPr>
-          <w:lang w:val="en-GB"/>
-        </w:rPr>
-      </w:pPr>
-      <w:r>
-        <w:rPr>
-          <w:lang w:val="en-GB"/>
-        </w:rPr>
-        <w:t>Sub</w:t>
+        <w:rPr>
+          <w:lang w:val="en-GB"/>
+        </w:rPr>
+      </w:pPr>
+    </w:p>
+    <w:p>
+      <w:pPr>
+        <w:pStyle w:val="Geenafstand"/>
+        <w:rPr>
+          <w:lang w:val="en-GB"/>
+        </w:rPr>
+      </w:pPr>
+      <w:r>
+        <w:rPr>
+          <w:lang w:val="en-GB"/>
+        </w:rPr>
+        <w:t xml:space="preserve">Shows the </w:t>
+      </w:r>
+      <w:r>
+        <w:rPr>
+          <w:lang w:val="en-GB"/>
+        </w:rPr>
+        <w:t>app. Voiceover: And this is all put into one simple app. Download the ____ App now! And make travelling fun together!</w:t>
+      </w:r>
+    </w:p>
+    <w:p>
+      <w:pPr>
+        <w:pStyle w:val="Geenafstand"/>
+        <w:rPr>
+          <w:lang w:val="en-GB"/>
+        </w:rPr>
+      </w:pPr>
+    </w:p>
+    <w:p>
+      <w:pPr>
+        <w:pStyle w:val="Geenafstand"/>
+        <w:rPr>
+          <w:lang w:val="en-GB"/>
+        </w:rPr>
+      </w:pPr>
+      <w:r>
+        <w:rPr>
+          <w:lang w:val="en-GB"/>
+        </w:rPr>
+        <w:t>Video finishes</w:t>
       </w:r>
       <w:bookmarkStart w:id="0" w:name="_GoBack"/>
       <w:bookmarkEnd w:id="0"/>
@@ -413,7 +370,458 @@
         <w:rPr>
           <w:lang w:val="en-GB"/>
         </w:rPr>
-        <w:t>title pops up: The App</w:t>
+        <w:br w:type="page"/>
+      </w:r>
+    </w:p>
+    <w:p>
+      <w:pPr>
+        <w:pStyle w:val="Geenafstand"/>
+        <w:rPr>
+          <w:lang w:val="en-GB"/>
+        </w:rPr>
+      </w:pPr>
+      <w:r>
+        <w:rPr>
+          <w:lang w:val="en-GB"/>
+        </w:rPr>
+        <w:lastRenderedPageBreak/>
+        <w:t>Script</w:t>
+      </w:r>
+      <w:r>
+        <w:rPr>
+          <w:lang w:val="en-GB"/>
+        </w:rPr>
+        <w:t xml:space="preserve"> introduction</w:t>
+      </w:r>
+      <w:r>
+        <w:rPr>
+          <w:lang w:val="en-GB"/>
+        </w:rPr>
+        <w:t xml:space="preserve"> video:</w:t>
+      </w:r>
+    </w:p>
+    <w:p>
+      <w:pPr>
+        <w:pStyle w:val="Geenafstand"/>
+        <w:rPr>
+          <w:lang w:val="en-GB"/>
+        </w:rPr>
+      </w:pPr>
+    </w:p>
+    <w:p>
+      <w:pPr>
+        <w:pStyle w:val="Geenafstand"/>
+        <w:rPr>
+          <w:lang w:val="en-GB"/>
+        </w:rPr>
+      </w:pPr>
+      <w:proofErr w:type="spellStart"/>
+      <w:r>
+        <w:rPr>
+          <w:lang w:val="en-GB"/>
+        </w:rPr>
+        <w:t>Color</w:t>
+      </w:r>
+      <w:proofErr w:type="spellEnd"/>
+      <w:r>
+        <w:rPr>
+          <w:lang w:val="en-GB"/>
+        </w:rPr>
+        <w:t xml:space="preserve"> theme: Dark blue, Black, White, Yellow</w:t>
+      </w:r>
+    </w:p>
+    <w:p>
+      <w:pPr>
+        <w:pStyle w:val="Geenafstand"/>
+        <w:rPr>
+          <w:lang w:val="en-GB"/>
+        </w:rPr>
+      </w:pPr>
+    </w:p>
+    <w:p>
+      <w:pPr>
+        <w:pStyle w:val="Geenafstand"/>
+        <w:rPr>
+          <w:lang w:val="en-GB"/>
+        </w:rPr>
+      </w:pPr>
+      <w:r>
+        <w:rPr>
+          <w:lang w:val="en-GB"/>
+        </w:rPr>
+        <w:t>Scene 1 title:</w:t>
+      </w:r>
+    </w:p>
+    <w:p>
+      <w:pPr>
+        <w:pStyle w:val="Geenafstand"/>
+        <w:rPr>
+          <w:lang w:val="en-GB"/>
+        </w:rPr>
+      </w:pPr>
+    </w:p>
+    <w:p>
+      <w:pPr>
+        <w:pStyle w:val="Geenafstand"/>
+        <w:rPr>
+          <w:lang w:val="en-GB"/>
+        </w:rPr>
+      </w:pPr>
+      <w:r>
+        <w:rPr>
+          <w:lang w:val="en-GB"/>
+        </w:rPr>
+        <w:t>Title card pops up: ‘Interactive travelling</w:t>
+      </w:r>
+      <w:r>
+        <w:rPr>
+          <w:lang w:val="en-GB"/>
+        </w:rPr>
+        <w:t>’</w:t>
+      </w:r>
+    </w:p>
+    <w:p>
+      <w:pPr>
+        <w:pStyle w:val="Geenafstand"/>
+        <w:rPr>
+          <w:lang w:val="en-GB"/>
+        </w:rPr>
+      </w:pPr>
+    </w:p>
+    <w:p>
+      <w:pPr>
+        <w:pStyle w:val="Geenafstand"/>
+        <w:rPr>
+          <w:lang w:val="en-GB"/>
+        </w:rPr>
+      </w:pPr>
+      <w:r>
+        <w:rPr>
+          <w:lang w:val="en-GB"/>
+        </w:rPr>
+        <w:t>Scene 2 problem statement:</w:t>
+      </w:r>
+    </w:p>
+    <w:p>
+      <w:pPr>
+        <w:pStyle w:val="Geenafstand"/>
+        <w:rPr>
+          <w:lang w:val="en-GB"/>
+        </w:rPr>
+      </w:pPr>
+    </w:p>
+    <w:p>
+      <w:pPr>
+        <w:pStyle w:val="Geenafstand"/>
+        <w:rPr>
+          <w:lang w:val="en-GB"/>
+        </w:rPr>
+      </w:pPr>
+      <w:r>
+        <w:rPr>
+          <w:lang w:val="en-GB"/>
+        </w:rPr>
+        <w:t>Title pops up: ‘Problem’</w:t>
+      </w:r>
+    </w:p>
+    <w:p>
+      <w:pPr>
+        <w:pStyle w:val="Geenafstand"/>
+        <w:rPr>
+          <w:lang w:val="en-GB"/>
+        </w:rPr>
+      </w:pPr>
+      <w:r>
+        <w:rPr>
+          <w:lang w:val="en-GB"/>
+        </w:rPr>
+        <w:t xml:space="preserve">Stats about traveling pop up: </w:t>
+      </w:r>
+    </w:p>
+    <w:p>
+      <w:pPr>
+        <w:pStyle w:val="Geenafstand"/>
+        <w:rPr>
+          <w:lang w:val="en-GB"/>
+        </w:rPr>
+      </w:pPr>
+      <w:r>
+        <w:rPr>
+          <w:lang w:val="en-GB"/>
+        </w:rPr>
+        <w:t>Animated graphs pop up according to the stats shown in the scene.</w:t>
+      </w:r>
+    </w:p>
+    <w:p>
+      <w:pPr>
+        <w:pStyle w:val="Geenafstand"/>
+        <w:rPr>
+          <w:lang w:val="en-GB"/>
+        </w:rPr>
+      </w:pPr>
+    </w:p>
+    <w:p>
+      <w:pPr>
+        <w:pStyle w:val="Geenafstand"/>
+        <w:rPr>
+          <w:lang w:val="en-GB"/>
+        </w:rPr>
+      </w:pPr>
+      <w:r>
+        <w:rPr>
+          <w:lang w:val="en-GB"/>
+        </w:rPr>
+        <w:t>Scene 3 Solution:</w:t>
+      </w:r>
+    </w:p>
+    <w:p>
+      <w:pPr>
+        <w:pStyle w:val="Geenafstand"/>
+        <w:rPr>
+          <w:lang w:val="en-GB"/>
+        </w:rPr>
+      </w:pPr>
+    </w:p>
+    <w:p>
+      <w:pPr>
+        <w:pStyle w:val="Geenafstand"/>
+        <w:rPr>
+          <w:lang w:val="en-GB"/>
+        </w:rPr>
+      </w:pPr>
+      <w:r>
+        <w:rPr>
+          <w:lang w:val="en-GB"/>
+        </w:rPr>
+        <w:t>Text pops up: So we started to think of an app.</w:t>
+      </w:r>
+    </w:p>
+    <w:p>
+      <w:pPr>
+        <w:pStyle w:val="Geenafstand"/>
+        <w:rPr>
+          <w:lang w:val="en-GB"/>
+        </w:rPr>
+      </w:pPr>
+      <w:r>
+        <w:rPr>
+          <w:lang w:val="en-GB"/>
+        </w:rPr>
+        <w:t>Boxes pop up showing main goals: 1. Connect</w:t>
+      </w:r>
+    </w:p>
+    <w:p>
+      <w:pPr>
+        <w:pStyle w:val="Geenafstand"/>
+        <w:rPr>
+          <w:lang w:val="en-GB"/>
+        </w:rPr>
+      </w:pPr>
+      <w:proofErr w:type="spellStart"/>
+      <w:r>
+        <w:rPr>
+          <w:lang w:val="en-GB"/>
+        </w:rPr>
+        <w:t>ing</w:t>
+      </w:r>
+      <w:proofErr w:type="spellEnd"/>
+      <w:r>
+        <w:rPr>
+          <w:lang w:val="en-GB"/>
+        </w:rPr>
+        <w:t xml:space="preserve"> travellers. 2. Gamify  transport. 3. Make traveling fun.</w:t>
+      </w:r>
+    </w:p>
+    <w:p>
+      <w:pPr>
+        <w:pStyle w:val="Geenafstand"/>
+        <w:rPr>
+          <w:lang w:val="en-GB"/>
+        </w:rPr>
+      </w:pPr>
+    </w:p>
+    <w:p>
+      <w:pPr>
+        <w:pStyle w:val="Geenafstand"/>
+        <w:rPr>
+          <w:lang w:val="en-GB"/>
+        </w:rPr>
+      </w:pPr>
+      <w:r>
+        <w:rPr>
+          <w:lang w:val="en-GB"/>
+        </w:rPr>
+        <w:t>Scene 4 elaboration how?:</w:t>
+      </w:r>
+    </w:p>
+    <w:p>
+      <w:pPr>
+        <w:pStyle w:val="Geenafstand"/>
+        <w:rPr>
+          <w:lang w:val="en-GB"/>
+        </w:rPr>
+      </w:pPr>
+    </w:p>
+    <w:p>
+      <w:pPr>
+        <w:pStyle w:val="Geenafstand"/>
+        <w:rPr>
+          <w:lang w:val="en-GB"/>
+        </w:rPr>
+      </w:pPr>
+      <w:r>
+        <w:rPr>
+          <w:lang w:val="en-GB"/>
+        </w:rPr>
+        <w:t xml:space="preserve">Title pops up: Work together with other travellers. </w:t>
+      </w:r>
+    </w:p>
+    <w:p>
+      <w:pPr>
+        <w:pStyle w:val="Geenafstand"/>
+        <w:rPr>
+          <w:lang w:val="en-GB"/>
+        </w:rPr>
+      </w:pPr>
+      <w:r>
+        <w:rPr>
+          <w:lang w:val="en-GB"/>
+        </w:rPr>
+        <w:t>Showcase of the game.</w:t>
+      </w:r>
+    </w:p>
+    <w:p>
+      <w:pPr>
+        <w:pStyle w:val="Geenafstand"/>
+        <w:rPr>
+          <w:lang w:val="en-GB"/>
+        </w:rPr>
+      </w:pPr>
+      <w:r>
+        <w:rPr>
+          <w:lang w:val="en-GB"/>
+        </w:rPr>
+        <w:t>Animation of high five.</w:t>
+      </w:r>
+    </w:p>
+    <w:p>
+      <w:pPr>
+        <w:pStyle w:val="Geenafstand"/>
+        <w:rPr>
+          <w:lang w:val="en-GB"/>
+        </w:rPr>
+      </w:pPr>
+    </w:p>
+    <w:p>
+      <w:pPr>
+        <w:pStyle w:val="Geenafstand"/>
+        <w:rPr>
+          <w:lang w:val="en-GB"/>
+        </w:rPr>
+      </w:pPr>
+      <w:r>
+        <w:rPr>
+          <w:lang w:val="en-GB"/>
+        </w:rPr>
+        <w:t>Scene 5 elaboration why?:</w:t>
+      </w:r>
+    </w:p>
+    <w:p>
+      <w:pPr>
+        <w:pStyle w:val="Geenafstand"/>
+        <w:rPr>
+          <w:lang w:val="en-GB"/>
+        </w:rPr>
+      </w:pPr>
+      <w:r>
+        <w:rPr>
+          <w:lang w:val="en-GB"/>
+        </w:rPr>
+        <w:t>Title pops up: Earn points and rewards.</w:t>
+      </w:r>
+    </w:p>
+    <w:p>
+      <w:pPr>
+        <w:pStyle w:val="Geenafstand"/>
+        <w:rPr>
+          <w:lang w:val="en-GB"/>
+        </w:rPr>
+      </w:pPr>
+      <w:r>
+        <w:rPr>
+          <w:lang w:val="en-GB"/>
+        </w:rPr>
+        <w:t>Present pops up with checkboxes these checkboxes state: Free drinks, Coupons for recreational places, Free train tickets.</w:t>
+      </w:r>
+    </w:p>
+    <w:p>
+      <w:pPr>
+        <w:pStyle w:val="Geenafstand"/>
+        <w:rPr>
+          <w:lang w:val="en-GB"/>
+        </w:rPr>
+      </w:pPr>
+    </w:p>
+    <w:p>
+      <w:pPr>
+        <w:pStyle w:val="Geenafstand"/>
+        <w:rPr>
+          <w:lang w:val="en-GB"/>
+        </w:rPr>
+      </w:pPr>
+      <w:r>
+        <w:rPr>
+          <w:lang w:val="en-GB"/>
+        </w:rPr>
+        <w:t>Scene 6</w:t>
+      </w:r>
+      <w:r>
+        <w:rPr>
+          <w:lang w:val="en-GB"/>
+        </w:rPr>
+        <w:t xml:space="preserve"> download the app:</w:t>
+      </w:r>
+    </w:p>
+    <w:p>
+      <w:pPr>
+        <w:pStyle w:val="Geenafstand"/>
+        <w:rPr>
+          <w:lang w:val="en-GB"/>
+        </w:rPr>
+      </w:pPr>
+      <w:r>
+        <w:rPr>
+          <w:lang w:val="en-GB"/>
+        </w:rPr>
+        <w:t>Phone pops up with app on it.</w:t>
+      </w:r>
+    </w:p>
+    <w:p>
+      <w:pPr>
+        <w:pStyle w:val="Geenafstand"/>
+        <w:rPr>
+          <w:lang w:val="en-GB"/>
+        </w:rPr>
+      </w:pPr>
+      <w:r>
+        <w:rPr>
+          <w:lang w:val="en-GB"/>
+        </w:rPr>
+        <w:t xml:space="preserve">Title pops up: Download </w:t>
+      </w:r>
+    </w:p>
+    <w:p>
+      <w:pPr>
+        <w:pStyle w:val="Geenafstand"/>
+        <w:rPr>
+          <w:lang w:val="en-GB"/>
+        </w:rPr>
+      </w:pPr>
+      <w:r>
+        <w:rPr>
+          <w:lang w:val="en-GB"/>
+        </w:rPr>
+        <w:t>Subtitle pops up: The App</w:t>
       </w:r>
     </w:p>
     <w:p>

</xml_diff>